<commit_message>
formatando e adicionando imagens
</commit_message>
<xml_diff>
--- a/Documentação de Requisitos/requisitos2.docx
+++ b/Documentação de Requisitos/requisitos2.docx
@@ -40,8 +40,6 @@
         </w:rPr>
         <w:t xml:space="preserve"> de Willian</w:t>
       </w:r>
-      <w:bookmarkStart w:id="0" w:name="_GoBack"/>
-      <w:bookmarkEnd w:id="0"/>
     </w:p>
     <w:p>
       <w:pPr>
@@ -185,7 +183,29 @@
           <w:lang w:eastAsia="pt-BR"/>
           <w14:ligatures w14:val="none"/>
         </w:rPr>
-        <w:t>O menu deve conter links para as seções principais: Home, Sobre Mim, Projetos, Contato e Redes Sociais.</w:t>
+        <w:t xml:space="preserve">O menu deve conter links para as seções principais: </w:t>
+      </w:r>
+      <w:r>
+        <w:rPr>
+          <w:rFonts w:ascii="Times New Roman" w:eastAsia="Times New Roman" w:hAnsi="Times New Roman" w:cs="Times New Roman"/>
+          <w:kern w:val="0"/>
+          <w:sz w:val="24"/>
+          <w:szCs w:val="24"/>
+          <w:lang w:eastAsia="pt-BR"/>
+          <w14:ligatures w14:val="none"/>
+        </w:rPr>
+        <w:t>Certificados</w:t>
+      </w:r>
+      <w:r>
+        <w:rPr>
+          <w:rFonts w:ascii="Times New Roman" w:eastAsia="Times New Roman" w:hAnsi="Times New Roman" w:cs="Times New Roman"/>
+          <w:kern w:val="0"/>
+          <w:sz w:val="24"/>
+          <w:szCs w:val="24"/>
+          <w:lang w:eastAsia="pt-BR"/>
+          <w14:ligatures w14:val="none"/>
+        </w:rPr>
+        <w:t>, Sobre Mim, Projetos, Contato e Redes Sociais.</w:t>
       </w:r>
     </w:p>
     <w:p>
@@ -283,34 +303,6 @@
     </w:p>
     <w:p>
       <w:pPr>
-        <w:numPr>
-          <w:ilvl w:val="0"/>
-          <w:numId w:val="2"/>
-        </w:numPr>
-        <w:spacing w:before="100" w:beforeAutospacing="1" w:after="100" w:afterAutospacing="1" w:line="240" w:lineRule="auto"/>
-        <w:rPr>
-          <w:rFonts w:ascii="Times New Roman" w:eastAsia="Times New Roman" w:hAnsi="Times New Roman" w:cs="Times New Roman"/>
-          <w:kern w:val="0"/>
-          <w:sz w:val="24"/>
-          <w:szCs w:val="24"/>
-          <w:lang w:eastAsia="pt-BR"/>
-          <w14:ligatures w14:val="none"/>
-        </w:rPr>
-      </w:pPr>
-      <w:r>
-        <w:rPr>
-          <w:rFonts w:ascii="Times New Roman" w:eastAsia="Times New Roman" w:hAnsi="Times New Roman" w:cs="Times New Roman"/>
-          <w:kern w:val="0"/>
-          <w:sz w:val="24"/>
-          <w:szCs w:val="24"/>
-          <w:lang w:eastAsia="pt-BR"/>
-          <w14:ligatures w14:val="none"/>
-        </w:rPr>
-        <w:t>O site deve incluir uma barra de busca (opcional) para facilitar a localização de projetos específicos.</w:t>
-      </w:r>
-    </w:p>
-    <w:p>
-      <w:pPr>
         <w:spacing w:before="100" w:beforeAutospacing="1" w:after="100" w:afterAutospacing="1" w:line="240" w:lineRule="auto"/>
         <w:rPr>
           <w:rFonts w:ascii="Times New Roman" w:eastAsia="Times New Roman" w:hAnsi="Times New Roman" w:cs="Times New Roman"/>
@@ -371,7 +363,20 @@
           <w:lang w:eastAsia="pt-BR"/>
           <w14:ligatures w14:val="none"/>
         </w:rPr>
-        <w:t>O site deve ter um layout responsivo, adaptando-se a diferentes resoluções de tela.</w:t>
+        <w:t>O site deve ter um layout r</w:t>
+      </w:r>
+      <w:bookmarkStart w:id="0" w:name="_GoBack"/>
+      <w:bookmarkEnd w:id="0"/>
+      <w:r>
+        <w:rPr>
+          <w:rFonts w:ascii="Times New Roman" w:eastAsia="Times New Roman" w:hAnsi="Times New Roman" w:cs="Times New Roman"/>
+          <w:kern w:val="0"/>
+          <w:sz w:val="24"/>
+          <w:szCs w:val="24"/>
+          <w:lang w:eastAsia="pt-BR"/>
+          <w14:ligatures w14:val="none"/>
+        </w:rPr>
+        <w:t>esponsivo, adaptando-se a diferentes resoluções de tela.</w:t>
       </w:r>
     </w:p>
     <w:p>
@@ -758,7 +763,31 @@
           <w:lang w:eastAsia="pt-BR"/>
           <w14:ligatures w14:val="none"/>
         </w:rPr>
-        <w:t>O site deve ser compatível com os principais navegadores modernos: Chrome, Firefox, Edge e Safari.</w:t>
+        <w:t xml:space="preserve">O site deve ser compatível com os principais navegadores modernos: </w:t>
+      </w:r>
+      <w:proofErr w:type="spellStart"/>
+      <w:r>
+        <w:rPr>
+          <w:rFonts w:ascii="Times New Roman" w:eastAsia="Times New Roman" w:hAnsi="Times New Roman" w:cs="Times New Roman"/>
+          <w:kern w:val="0"/>
+          <w:sz w:val="24"/>
+          <w:szCs w:val="24"/>
+          <w:lang w:eastAsia="pt-BR"/>
+          <w14:ligatures w14:val="none"/>
+        </w:rPr>
+        <w:t>Chrome</w:t>
+      </w:r>
+      <w:proofErr w:type="spellEnd"/>
+      <w:r>
+        <w:rPr>
+          <w:rFonts w:ascii="Times New Roman" w:eastAsia="Times New Roman" w:hAnsi="Times New Roman" w:cs="Times New Roman"/>
+          <w:kern w:val="0"/>
+          <w:sz w:val="24"/>
+          <w:szCs w:val="24"/>
+          <w:lang w:eastAsia="pt-BR"/>
+          <w14:ligatures w14:val="none"/>
+        </w:rPr>
+        <w:t>, Firefox, Edge e Safari.</w:t>
       </w:r>
     </w:p>
     <w:p>
@@ -786,33 +815,105 @@
           <w:lang w:eastAsia="pt-BR"/>
           <w14:ligatures w14:val="none"/>
         </w:rPr>
-        <w:t>Deve funcionar de forma consistente em diferentes sistemas operacionais (Windows, macOS, Linux, Android, iOS).</w:t>
-      </w:r>
-    </w:p>
-    <w:p>
-      <w:pPr>
-        <w:spacing w:before="100" w:beforeAutospacing="1" w:after="100" w:afterAutospacing="1" w:line="240" w:lineRule="auto"/>
-        <w:rPr>
-          <w:rFonts w:ascii="Times New Roman" w:eastAsia="Times New Roman" w:hAnsi="Times New Roman" w:cs="Times New Roman"/>
-          <w:kern w:val="0"/>
-          <w:sz w:val="24"/>
-          <w:szCs w:val="24"/>
-          <w:lang w:eastAsia="pt-BR"/>
-          <w14:ligatures w14:val="none"/>
-        </w:rPr>
-      </w:pPr>
-      <w:r>
-        <w:rPr>
-          <w:rFonts w:ascii="Times New Roman" w:eastAsia="Times New Roman" w:hAnsi="Times New Roman" w:cs="Times New Roman"/>
-          <w:kern w:val="0"/>
-          <w:sz w:val="24"/>
-          <w:szCs w:val="24"/>
-          <w:lang w:eastAsia="pt-BR"/>
-          <w14:ligatures w14:val="none"/>
-        </w:rPr>
-        <w:lastRenderedPageBreak/>
+        <w:t xml:space="preserve">Deve funcionar de forma consistente em diferentes sistemas operacionais (Windows, </w:t>
+      </w:r>
+      <w:proofErr w:type="spellStart"/>
+      <w:r>
+        <w:rPr>
+          <w:rFonts w:ascii="Times New Roman" w:eastAsia="Times New Roman" w:hAnsi="Times New Roman" w:cs="Times New Roman"/>
+          <w:kern w:val="0"/>
+          <w:sz w:val="24"/>
+          <w:szCs w:val="24"/>
+          <w:lang w:eastAsia="pt-BR"/>
+          <w14:ligatures w14:val="none"/>
+        </w:rPr>
+        <w:t>macOS</w:t>
+      </w:r>
+      <w:proofErr w:type="spellEnd"/>
+      <w:r>
+        <w:rPr>
+          <w:rFonts w:ascii="Times New Roman" w:eastAsia="Times New Roman" w:hAnsi="Times New Roman" w:cs="Times New Roman"/>
+          <w:kern w:val="0"/>
+          <w:sz w:val="24"/>
+          <w:szCs w:val="24"/>
+          <w:lang w:eastAsia="pt-BR"/>
+          <w14:ligatures w14:val="none"/>
+        </w:rPr>
+        <w:t xml:space="preserve">, Linux, </w:t>
+      </w:r>
+      <w:proofErr w:type="spellStart"/>
+      <w:r>
+        <w:rPr>
+          <w:rFonts w:ascii="Times New Roman" w:eastAsia="Times New Roman" w:hAnsi="Times New Roman" w:cs="Times New Roman"/>
+          <w:kern w:val="0"/>
+          <w:sz w:val="24"/>
+          <w:szCs w:val="24"/>
+          <w:lang w:eastAsia="pt-BR"/>
+          <w14:ligatures w14:val="none"/>
+        </w:rPr>
+        <w:t>Android</w:t>
+      </w:r>
+      <w:proofErr w:type="spellEnd"/>
+      <w:r>
+        <w:rPr>
+          <w:rFonts w:ascii="Times New Roman" w:eastAsia="Times New Roman" w:hAnsi="Times New Roman" w:cs="Times New Roman"/>
+          <w:kern w:val="0"/>
+          <w:sz w:val="24"/>
+          <w:szCs w:val="24"/>
+          <w:lang w:eastAsia="pt-BR"/>
+          <w14:ligatures w14:val="none"/>
+        </w:rPr>
+        <w:t xml:space="preserve">, </w:t>
+      </w:r>
+      <w:proofErr w:type="spellStart"/>
+      <w:r>
+        <w:rPr>
+          <w:rFonts w:ascii="Times New Roman" w:eastAsia="Times New Roman" w:hAnsi="Times New Roman" w:cs="Times New Roman"/>
+          <w:kern w:val="0"/>
+          <w:sz w:val="24"/>
+          <w:szCs w:val="24"/>
+          <w:lang w:eastAsia="pt-BR"/>
+          <w14:ligatures w14:val="none"/>
+        </w:rPr>
+        <w:t>iOS</w:t>
+      </w:r>
+      <w:proofErr w:type="spellEnd"/>
+      <w:r>
+        <w:rPr>
+          <w:rFonts w:ascii="Times New Roman" w:eastAsia="Times New Roman" w:hAnsi="Times New Roman" w:cs="Times New Roman"/>
+          <w:kern w:val="0"/>
+          <w:sz w:val="24"/>
+          <w:szCs w:val="24"/>
+          <w:lang w:eastAsia="pt-BR"/>
+          <w14:ligatures w14:val="none"/>
+        </w:rPr>
+        <w:t>).</w:t>
+      </w:r>
+    </w:p>
+    <w:p>
+      <w:pPr>
+        <w:spacing w:before="100" w:beforeAutospacing="1" w:after="100" w:afterAutospacing="1" w:line="240" w:lineRule="auto"/>
+        <w:rPr>
+          <w:rFonts w:ascii="Times New Roman" w:eastAsia="Times New Roman" w:hAnsi="Times New Roman" w:cs="Times New Roman"/>
+          <w:kern w:val="0"/>
+          <w:sz w:val="24"/>
+          <w:szCs w:val="24"/>
+          <w:lang w:eastAsia="pt-BR"/>
+          <w14:ligatures w14:val="none"/>
+        </w:rPr>
+      </w:pPr>
+      <w:r>
+        <w:rPr>
+          <w:rFonts w:ascii="Times New Roman" w:eastAsia="Times New Roman" w:hAnsi="Times New Roman" w:cs="Times New Roman"/>
+          <w:kern w:val="0"/>
+          <w:sz w:val="24"/>
+          <w:szCs w:val="24"/>
+          <w:lang w:eastAsia="pt-BR"/>
+          <w14:ligatures w14:val="none"/>
+        </w:rPr>
         <w:t xml:space="preserve">2.2 </w:t>
       </w:r>
+      <w:proofErr w:type="spellStart"/>
       <w:r>
         <w:rPr>
           <w:rFonts w:ascii="Times New Roman" w:eastAsia="Times New Roman" w:hAnsi="Times New Roman" w:cs="Times New Roman"/>
@@ -826,6 +927,7 @@
         </w:rPr>
         <w:t>Responsividade</w:t>
       </w:r>
+      <w:proofErr w:type="spellEnd"/>
     </w:p>
     <w:p>
       <w:pPr>
@@ -852,7 +954,32 @@
           <w:lang w:eastAsia="pt-BR"/>
           <w14:ligatures w14:val="none"/>
         </w:rPr>
-        <w:t>O layout deve se ajustar a telas de desktop, tablets e smartphones.</w:t>
+        <w:lastRenderedPageBreak/>
+        <w:t xml:space="preserve">O layout deve se ajustar a telas de desktop, </w:t>
+      </w:r>
+      <w:proofErr w:type="spellStart"/>
+      <w:r>
+        <w:rPr>
+          <w:rFonts w:ascii="Times New Roman" w:eastAsia="Times New Roman" w:hAnsi="Times New Roman" w:cs="Times New Roman"/>
+          <w:kern w:val="0"/>
+          <w:sz w:val="24"/>
+          <w:szCs w:val="24"/>
+          <w:lang w:eastAsia="pt-BR"/>
+          <w14:ligatures w14:val="none"/>
+        </w:rPr>
+        <w:t>tablets</w:t>
+      </w:r>
+      <w:proofErr w:type="spellEnd"/>
+      <w:r>
+        <w:rPr>
+          <w:rFonts w:ascii="Times New Roman" w:eastAsia="Times New Roman" w:hAnsi="Times New Roman" w:cs="Times New Roman"/>
+          <w:kern w:val="0"/>
+          <w:sz w:val="24"/>
+          <w:szCs w:val="24"/>
+          <w:lang w:eastAsia="pt-BR"/>
+          <w14:ligatures w14:val="none"/>
+        </w:rPr>
+        <w:t xml:space="preserve"> e smartphones.</w:t>
       </w:r>
     </w:p>
     <w:p>
@@ -973,7 +1100,31 @@
           <w:lang w:eastAsia="pt-BR"/>
           <w14:ligatures w14:val="none"/>
         </w:rPr>
-        <w:t>Deve suportar tempo de atividade (uptime) de pelo menos 99%.</w:t>
+        <w:t>Deve suportar tempo de atividade (</w:t>
+      </w:r>
+      <w:proofErr w:type="spellStart"/>
+      <w:r>
+        <w:rPr>
+          <w:rFonts w:ascii="Times New Roman" w:eastAsia="Times New Roman" w:hAnsi="Times New Roman" w:cs="Times New Roman"/>
+          <w:kern w:val="0"/>
+          <w:sz w:val="24"/>
+          <w:szCs w:val="24"/>
+          <w:lang w:eastAsia="pt-BR"/>
+          <w14:ligatures w14:val="none"/>
+        </w:rPr>
+        <w:t>uptime</w:t>
+      </w:r>
+      <w:proofErr w:type="spellEnd"/>
+      <w:r>
+        <w:rPr>
+          <w:rFonts w:ascii="Times New Roman" w:eastAsia="Times New Roman" w:hAnsi="Times New Roman" w:cs="Times New Roman"/>
+          <w:kern w:val="0"/>
+          <w:sz w:val="24"/>
+          <w:szCs w:val="24"/>
+          <w:lang w:eastAsia="pt-BR"/>
+          <w14:ligatures w14:val="none"/>
+        </w:rPr>
+        <w:t>) de pelo menos 99%.</w:t>
       </w:r>
     </w:p>
     <w:p>
@@ -1038,7 +1189,31 @@
           <w:lang w:eastAsia="pt-BR"/>
           <w14:ligatures w14:val="none"/>
         </w:rPr>
-        <w:t>Se houver necessidade de armazenar dados de contato, deve ser utilizado um banco de dados relacional seguro (como MySQL ou PostgreSQL).</w:t>
+        <w:t xml:space="preserve">Se houver necessidade de armazenar dados de contato, deve ser utilizado um banco de dados relacional seguro (como MySQL ou </w:t>
+      </w:r>
+      <w:proofErr w:type="spellStart"/>
+      <w:r>
+        <w:rPr>
+          <w:rFonts w:ascii="Times New Roman" w:eastAsia="Times New Roman" w:hAnsi="Times New Roman" w:cs="Times New Roman"/>
+          <w:kern w:val="0"/>
+          <w:sz w:val="24"/>
+          <w:szCs w:val="24"/>
+          <w:lang w:eastAsia="pt-BR"/>
+          <w14:ligatures w14:val="none"/>
+        </w:rPr>
+        <w:t>PostgreSQL</w:t>
+      </w:r>
+      <w:proofErr w:type="spellEnd"/>
+      <w:r>
+        <w:rPr>
+          <w:rFonts w:ascii="Times New Roman" w:eastAsia="Times New Roman" w:hAnsi="Times New Roman" w:cs="Times New Roman"/>
+          <w:kern w:val="0"/>
+          <w:sz w:val="24"/>
+          <w:szCs w:val="24"/>
+          <w:lang w:eastAsia="pt-BR"/>
+          <w14:ligatures w14:val="none"/>
+        </w:rPr>
+        <w:t>).</w:t>
       </w:r>
     </w:p>
     <w:p>
@@ -1490,7 +1665,31 @@
           <w:lang w:eastAsia="pt-BR"/>
           <w14:ligatures w14:val="none"/>
         </w:rPr>
-        <w:t>Incluir proteção contra spam (reCAPTCHA ou similar).</w:t>
+        <w:t>Incluir proteção contra spam (</w:t>
+      </w:r>
+      <w:proofErr w:type="spellStart"/>
+      <w:r>
+        <w:rPr>
+          <w:rFonts w:ascii="Times New Roman" w:eastAsia="Times New Roman" w:hAnsi="Times New Roman" w:cs="Times New Roman"/>
+          <w:kern w:val="0"/>
+          <w:sz w:val="24"/>
+          <w:szCs w:val="24"/>
+          <w:lang w:eastAsia="pt-BR"/>
+          <w14:ligatures w14:val="none"/>
+        </w:rPr>
+        <w:t>reCAPTCHA</w:t>
+      </w:r>
+      <w:proofErr w:type="spellEnd"/>
+      <w:r>
+        <w:rPr>
+          <w:rFonts w:ascii="Times New Roman" w:eastAsia="Times New Roman" w:hAnsi="Times New Roman" w:cs="Times New Roman"/>
+          <w:kern w:val="0"/>
+          <w:sz w:val="24"/>
+          <w:szCs w:val="24"/>
+          <w:lang w:eastAsia="pt-BR"/>
+          <w14:ligatures w14:val="none"/>
+        </w:rPr>
+        <w:t xml:space="preserve"> ou similar).</w:t>
       </w:r>
     </w:p>
     <w:p>
@@ -1555,7 +1754,79 @@
           <w:lang w:eastAsia="pt-BR"/>
           <w14:ligatures w14:val="none"/>
         </w:rPr>
-        <w:t>Integrar ícones com links para perfis profissionais (LinkedIn, GitHub, Twitter, etc.).</w:t>
+        <w:t>Integrar ícones com links para perfis profissionais (</w:t>
+      </w:r>
+      <w:proofErr w:type="spellStart"/>
+      <w:r>
+        <w:rPr>
+          <w:rFonts w:ascii="Times New Roman" w:eastAsia="Times New Roman" w:hAnsi="Times New Roman" w:cs="Times New Roman"/>
+          <w:kern w:val="0"/>
+          <w:sz w:val="24"/>
+          <w:szCs w:val="24"/>
+          <w:lang w:eastAsia="pt-BR"/>
+          <w14:ligatures w14:val="none"/>
+        </w:rPr>
+        <w:t>LinkedIn</w:t>
+      </w:r>
+      <w:proofErr w:type="spellEnd"/>
+      <w:r>
+        <w:rPr>
+          <w:rFonts w:ascii="Times New Roman" w:eastAsia="Times New Roman" w:hAnsi="Times New Roman" w:cs="Times New Roman"/>
+          <w:kern w:val="0"/>
+          <w:sz w:val="24"/>
+          <w:szCs w:val="24"/>
+          <w:lang w:eastAsia="pt-BR"/>
+          <w14:ligatures w14:val="none"/>
+        </w:rPr>
+        <w:t xml:space="preserve">, </w:t>
+      </w:r>
+      <w:proofErr w:type="spellStart"/>
+      <w:r>
+        <w:rPr>
+          <w:rFonts w:ascii="Times New Roman" w:eastAsia="Times New Roman" w:hAnsi="Times New Roman" w:cs="Times New Roman"/>
+          <w:kern w:val="0"/>
+          <w:sz w:val="24"/>
+          <w:szCs w:val="24"/>
+          <w:lang w:eastAsia="pt-BR"/>
+          <w14:ligatures w14:val="none"/>
+        </w:rPr>
+        <w:t>GitHub</w:t>
+      </w:r>
+      <w:proofErr w:type="spellEnd"/>
+      <w:r>
+        <w:rPr>
+          <w:rFonts w:ascii="Times New Roman" w:eastAsia="Times New Roman" w:hAnsi="Times New Roman" w:cs="Times New Roman"/>
+          <w:kern w:val="0"/>
+          <w:sz w:val="24"/>
+          <w:szCs w:val="24"/>
+          <w:lang w:eastAsia="pt-BR"/>
+          <w14:ligatures w14:val="none"/>
+        </w:rPr>
+        <w:t xml:space="preserve">, </w:t>
+      </w:r>
+      <w:proofErr w:type="spellStart"/>
+      <w:r>
+        <w:rPr>
+          <w:rFonts w:ascii="Times New Roman" w:eastAsia="Times New Roman" w:hAnsi="Times New Roman" w:cs="Times New Roman"/>
+          <w:kern w:val="0"/>
+          <w:sz w:val="24"/>
+          <w:szCs w:val="24"/>
+          <w:lang w:eastAsia="pt-BR"/>
+          <w14:ligatures w14:val="none"/>
+        </w:rPr>
+        <w:t>Twitter</w:t>
+      </w:r>
+      <w:proofErr w:type="spellEnd"/>
+      <w:r>
+        <w:rPr>
+          <w:rFonts w:ascii="Times New Roman" w:eastAsia="Times New Roman" w:hAnsi="Times New Roman" w:cs="Times New Roman"/>
+          <w:kern w:val="0"/>
+          <w:sz w:val="24"/>
+          <w:szCs w:val="24"/>
+          <w:lang w:eastAsia="pt-BR"/>
+          <w14:ligatures w14:val="none"/>
+        </w:rPr>
+        <w:t>, etc.).</w:t>
       </w:r>
     </w:p>
     <w:p>
@@ -1607,7 +1878,6 @@
           <w:lang w:eastAsia="pt-BR"/>
           <w14:ligatures w14:val="none"/>
         </w:rPr>
-        <w:lastRenderedPageBreak/>
         <w:t xml:space="preserve">3.6 </w:t>
       </w:r>
       <w:r>
@@ -1649,6 +1919,7 @@
           <w:lang w:eastAsia="pt-BR"/>
           <w14:ligatures w14:val="none"/>
         </w:rPr>
+        <w:lastRenderedPageBreak/>
         <w:t>Criar um painel de administração para atualização de conteúdo (adicionar, editar e excluir projetos) sem necessidade de alterar o código-fonte.</w:t>
       </w:r>
     </w:p>
@@ -2101,7 +2372,31 @@
           <w:lang w:eastAsia="pt-BR"/>
           <w14:ligatures w14:val="none"/>
         </w:rPr>
-        <w:t>Deve permitir fácil integração com APIs externas, se necessário.</w:t>
+        <w:t xml:space="preserve">Deve permitir fácil integração com </w:t>
+      </w:r>
+      <w:proofErr w:type="spellStart"/>
+      <w:r>
+        <w:rPr>
+          <w:rFonts w:ascii="Times New Roman" w:eastAsia="Times New Roman" w:hAnsi="Times New Roman" w:cs="Times New Roman"/>
+          <w:kern w:val="0"/>
+          <w:sz w:val="24"/>
+          <w:szCs w:val="24"/>
+          <w:lang w:eastAsia="pt-BR"/>
+          <w14:ligatures w14:val="none"/>
+        </w:rPr>
+        <w:t>APIs</w:t>
+      </w:r>
+      <w:proofErr w:type="spellEnd"/>
+      <w:r>
+        <w:rPr>
+          <w:rFonts w:ascii="Times New Roman" w:eastAsia="Times New Roman" w:hAnsi="Times New Roman" w:cs="Times New Roman"/>
+          <w:kern w:val="0"/>
+          <w:sz w:val="24"/>
+          <w:szCs w:val="24"/>
+          <w:lang w:eastAsia="pt-BR"/>
+          <w14:ligatures w14:val="none"/>
+        </w:rPr>
+        <w:t xml:space="preserve"> externas, se necessário.</w:t>
       </w:r>
     </w:p>
     <w:p>
@@ -2376,31 +2671,31 @@
           <w:lang w:eastAsia="pt-BR"/>
           <w14:ligatures w14:val="none"/>
         </w:rPr>
+        <w:t>Testar o site em diferentes navegadores e dispositivos para garantir a compatibilidade.</w:t>
+      </w:r>
+    </w:p>
+    <w:p>
+      <w:pPr>
+        <w:spacing w:before="100" w:beforeAutospacing="1" w:after="100" w:afterAutospacing="1" w:line="240" w:lineRule="auto"/>
+        <w:rPr>
+          <w:rFonts w:ascii="Times New Roman" w:eastAsia="Times New Roman" w:hAnsi="Times New Roman" w:cs="Times New Roman"/>
+          <w:kern w:val="0"/>
+          <w:sz w:val="24"/>
+          <w:szCs w:val="24"/>
+          <w:lang w:eastAsia="pt-BR"/>
+          <w14:ligatures w14:val="none"/>
+        </w:rPr>
+      </w:pPr>
+      <w:r>
+        <w:rPr>
+          <w:rFonts w:ascii="Times New Roman" w:eastAsia="Times New Roman" w:hAnsi="Times New Roman" w:cs="Times New Roman"/>
+          <w:kern w:val="0"/>
+          <w:sz w:val="24"/>
+          <w:szCs w:val="24"/>
+          <w:lang w:eastAsia="pt-BR"/>
+          <w14:ligatures w14:val="none"/>
+        </w:rPr>
         <w:lastRenderedPageBreak/>
-        <w:t>Testar o site em diferentes navegadores e dispositivos para garantir a compatibilidade.</w:t>
-      </w:r>
-    </w:p>
-    <w:p>
-      <w:pPr>
-        <w:spacing w:before="100" w:beforeAutospacing="1" w:after="100" w:afterAutospacing="1" w:line="240" w:lineRule="auto"/>
-        <w:rPr>
-          <w:rFonts w:ascii="Times New Roman" w:eastAsia="Times New Roman" w:hAnsi="Times New Roman" w:cs="Times New Roman"/>
-          <w:kern w:val="0"/>
-          <w:sz w:val="24"/>
-          <w:szCs w:val="24"/>
-          <w:lang w:eastAsia="pt-BR"/>
-          <w14:ligatures w14:val="none"/>
-        </w:rPr>
-      </w:pPr>
-      <w:r>
-        <w:rPr>
-          <w:rFonts w:ascii="Times New Roman" w:eastAsia="Times New Roman" w:hAnsi="Times New Roman" w:cs="Times New Roman"/>
-          <w:kern w:val="0"/>
-          <w:sz w:val="24"/>
-          <w:szCs w:val="24"/>
-          <w:lang w:eastAsia="pt-BR"/>
-          <w14:ligatures w14:val="none"/>
-        </w:rPr>
         <w:t xml:space="preserve">5.3 </w:t>
       </w:r>
       <w:r>
@@ -6925,7 +7220,7 @@
   <a:extraClrSchemeLst/>
   <a:extLst>
     <a:ext uri="{05A4C25C-085E-4340-85A3-A5531E510DB2}">
-      <thm15:themeFamily xmlns:thm15="http://schemas.microsoft.com/office/thememl/2012/main" xmlns="" name="Office Theme" id="{62F939B6-93AF-4DB8-9C6B-D6C7DFDC589F}" vid="{4A3C46E8-61CC-4603-A589-7422A47A8E4A}"/>
+      <thm15:themeFamily xmlns="" xmlns:thm15="http://schemas.microsoft.com/office/thememl/2012/main" name="Office Theme" id="{62F939B6-93AF-4DB8-9C6B-D6C7DFDC589F}" vid="{4A3C46E8-61CC-4603-A589-7422A47A8E4A}"/>
     </a:ext>
   </a:extLst>
 </a:theme>

</xml_diff>